<commit_message>
Extra Info added to Tuna Tossing
</commit_message>
<xml_diff>
--- a/Word Docs/US History of the Sports.docx
+++ b/Word Docs/US History of the Sports.docx
@@ -95,92 +95,14 @@
           <w:sz w:val="24"/>
           <w:szCs w:val="24"/>
         </w:rPr>
-        <w:t xml:space="preserve"> and was also a form </w:t>
-      </w:r>
-      <w:r>
-        <w:rPr>
-          <w:sz w:val="24"/>
-          <w:szCs w:val="24"/>
-        </w:rPr>
-        <w:t xml:space="preserve">entertainment and celebration for the </w:t>
-      </w:r>
-      <w:r>
-        <w:rPr>
-          <w:sz w:val="24"/>
-          <w:szCs w:val="24"/>
-        </w:rPr>
-        <w:t>villagers</w:t>
-      </w:r>
-      <w:r>
-        <w:rPr>
-          <w:sz w:val="24"/>
-          <w:szCs w:val="24"/>
-        </w:rPr>
-        <w:t xml:space="preserve">. Pacu Jawi is hosted by different districts inside Tanah Datar: Sungai </w:t>
-      </w:r>
-      <w:proofErr w:type="spellStart"/>
-      <w:r>
-        <w:rPr>
-          <w:sz w:val="24"/>
-          <w:szCs w:val="24"/>
-        </w:rPr>
-        <w:t>Tarab</w:t>
-      </w:r>
-      <w:proofErr w:type="spellEnd"/>
-      <w:r>
-        <w:rPr>
-          <w:sz w:val="24"/>
-          <w:szCs w:val="24"/>
-        </w:rPr>
-        <w:t xml:space="preserve">, </w:t>
-      </w:r>
-      <w:proofErr w:type="spellStart"/>
-      <w:r>
-        <w:rPr>
-          <w:sz w:val="24"/>
-          <w:szCs w:val="24"/>
-        </w:rPr>
-        <w:t>Pariangan</w:t>
-      </w:r>
-      <w:proofErr w:type="spellEnd"/>
-      <w:r>
-        <w:rPr>
-          <w:sz w:val="24"/>
-          <w:szCs w:val="24"/>
-        </w:rPr>
-        <w:t xml:space="preserve">, Lima </w:t>
-      </w:r>
-      <w:proofErr w:type="spellStart"/>
-      <w:r>
-        <w:rPr>
-          <w:sz w:val="24"/>
-          <w:szCs w:val="24"/>
-        </w:rPr>
-        <w:t>Kaum</w:t>
-      </w:r>
-      <w:proofErr w:type="spellEnd"/>
-      <w:r>
-        <w:rPr>
-          <w:sz w:val="24"/>
-          <w:szCs w:val="24"/>
-        </w:rPr>
-        <w:t xml:space="preserve"> and </w:t>
-      </w:r>
-      <w:proofErr w:type="spellStart"/>
-      <w:r>
-        <w:rPr>
-          <w:sz w:val="24"/>
-          <w:szCs w:val="24"/>
-        </w:rPr>
-        <w:t>Rambatan</w:t>
-      </w:r>
-      <w:proofErr w:type="spellEnd"/>
-      <w:r>
-        <w:rPr>
-          <w:sz w:val="24"/>
-          <w:szCs w:val="24"/>
-        </w:rPr>
-        <w:t>.</w:t>
+        <w:t xml:space="preserve"> and was also a form entertainment and celebration for the villagers</w:t>
+      </w:r>
+      <w:r>
+        <w:rPr>
+          <w:sz w:val="24"/>
+          <w:szCs w:val="24"/>
+        </w:rPr>
+        <w:t>. Pacu Jawi is hosted by different districts inside Tanah Datar: Sungai Tarab, Pariangan, Lima Kaum and Rambatan.</w:t>
       </w:r>
       <w:r>
         <w:rPr>
@@ -242,6 +164,21 @@
           <w:szCs w:val="24"/>
         </w:rPr>
       </w:pPr>
+      <w:r>
+        <w:rPr>
+          <w:sz w:val="24"/>
+          <w:szCs w:val="24"/>
+        </w:rPr>
+        <w:t xml:space="preserve">Sources: </w:t>
+      </w:r>
+      <w:hyperlink r:id="rId4" w:history="1">
+        <w:r>
+          <w:rPr>
+            <w:rStyle w:val="Hyperlink"/>
+          </w:rPr>
+          <w:t>http://ohmag.la/en/oh-mag/travel-adventure/item/426-pacu-jawi-%E2%80%93-racing-bulls-in-west-sumatra.html</w:t>
+        </w:r>
+      </w:hyperlink>
     </w:p>
     <w:p>
       <w:pPr>
@@ -256,21 +193,15 @@
         <w:pStyle w:val="Heading1"/>
       </w:pPr>
     </w:p>
+    <w:p/>
+    <w:p/>
+    <w:p/>
     <w:p>
       <w:pPr>
         <w:pStyle w:val="Heading1"/>
       </w:pPr>
-    </w:p>
-    <w:p>
-      <w:pPr>
-        <w:pStyle w:val="Heading1"/>
-      </w:pPr>
-    </w:p>
-    <w:p>
-      <w:pPr>
-        <w:pStyle w:val="Heading1"/>
-      </w:pPr>
-      <w:r>
+      <w:r>
+        <w:lastRenderedPageBreak/>
         <w:t xml:space="preserve">Caber Tossing </w:t>
       </w:r>
     </w:p>
@@ -347,117 +278,163 @@
           <w:sz w:val="24"/>
           <w:szCs w:val="24"/>
         </w:rPr>
-        <w:t>Afterwards, Scotland established their own games event, known as the Highland Games, established in the 1820’s. The Highland Games</w:t>
-      </w:r>
-      <w:r>
-        <w:rPr>
-          <w:sz w:val="24"/>
-          <w:szCs w:val="24"/>
-        </w:rPr>
-        <w:t xml:space="preserve"> ran from May to the end of September, with caber tossing one of the main attractions. The </w:t>
-      </w:r>
-      <w:proofErr w:type="spellStart"/>
-      <w:r>
-        <w:rPr>
-          <w:sz w:val="24"/>
-          <w:szCs w:val="24"/>
-        </w:rPr>
-        <w:t>tosser</w:t>
-      </w:r>
-      <w:proofErr w:type="spellEnd"/>
-      <w:r>
-        <w:rPr>
-          <w:sz w:val="24"/>
-          <w:szCs w:val="24"/>
-        </w:rPr>
-        <w:t xml:space="preserve"> balances the caber upright with the </w:t>
-      </w:r>
-      <w:proofErr w:type="spellStart"/>
-      <w:r>
-        <w:rPr>
-          <w:sz w:val="24"/>
-          <w:szCs w:val="24"/>
-        </w:rPr>
-        <w:t>tossers</w:t>
-      </w:r>
-      <w:proofErr w:type="spellEnd"/>
-      <w:r>
-        <w:rPr>
-          <w:sz w:val="24"/>
-          <w:szCs w:val="24"/>
-        </w:rPr>
-        <w:t xml:space="preserve"> interlocked hands at the base of the caber. They would run a short distance to gain forward momentum and flips the base upwards so that the opposite ends </w:t>
-      </w:r>
-      <w:proofErr w:type="gramStart"/>
-      <w:r>
-        <w:rPr>
-          <w:sz w:val="24"/>
-          <w:szCs w:val="24"/>
-        </w:rPr>
-        <w:t>hits</w:t>
-      </w:r>
-      <w:proofErr w:type="gramEnd"/>
-      <w:r>
-        <w:rPr>
-          <w:sz w:val="24"/>
-          <w:szCs w:val="24"/>
-        </w:rPr>
-        <w:t xml:space="preserve"> the ground first. To get the perfect toss, the caber must fall in line directly with the </w:t>
-      </w:r>
-      <w:proofErr w:type="spellStart"/>
-      <w:r>
-        <w:rPr>
-          <w:sz w:val="24"/>
-          <w:szCs w:val="24"/>
-        </w:rPr>
-        <w:t>tosse</w:t>
-      </w:r>
-      <w:r>
-        <w:rPr>
-          <w:sz w:val="24"/>
-          <w:szCs w:val="24"/>
-        </w:rPr>
-        <w:t>r</w:t>
-      </w:r>
-      <w:proofErr w:type="spellEnd"/>
-      <w:r>
-        <w:rPr>
-          <w:sz w:val="24"/>
-          <w:szCs w:val="24"/>
-        </w:rPr>
-        <w:t xml:space="preserve">. Weight and strength are essential for a successful </w:t>
-      </w:r>
-      <w:proofErr w:type="gramStart"/>
-      <w:r>
-        <w:rPr>
-          <w:sz w:val="24"/>
-          <w:szCs w:val="24"/>
-        </w:rPr>
-        <w:t>toss</w:t>
-      </w:r>
-      <w:proofErr w:type="gramEnd"/>
-      <w:r>
-        <w:rPr>
-          <w:sz w:val="24"/>
-          <w:szCs w:val="24"/>
-        </w:rPr>
-        <w:t xml:space="preserve"> but technique is also required for balancing the caber correctly before tossing it. The winner is decided by the straightest end-to-end toss. </w:t>
-      </w:r>
-    </w:p>
-    <w:p>
-      <w:pPr>
-        <w:rPr>
-          <w:sz w:val="24"/>
-          <w:szCs w:val="24"/>
-        </w:rPr>
-      </w:pPr>
-      <w:r>
-        <w:rPr>
-          <w:sz w:val="24"/>
-          <w:szCs w:val="24"/>
-        </w:rPr>
-        <w:br w:type="page"/>
-      </w:r>
+        <w:t xml:space="preserve">Afterwards, Scotland established their own games event, known as the Highland Games, established in the 1820’s. The Highland Games ran from May to the end of September, with caber tossing one of the main attractions. The tosser balances the caber upright with the tossers interlocked hands at the base of the caber. They would run a short distance to gain forward momentum and flips the base upwards so that the opposite ends </w:t>
+      </w:r>
+      <w:r>
+        <w:rPr>
+          <w:sz w:val="24"/>
+          <w:szCs w:val="24"/>
+        </w:rPr>
+        <w:t>hit</w:t>
+      </w:r>
+      <w:r>
+        <w:rPr>
+          <w:sz w:val="24"/>
+          <w:szCs w:val="24"/>
+        </w:rPr>
+        <w:t xml:space="preserve"> the ground first. To get the perfect toss, the caber must fall in line directly with the tosse</w:t>
+      </w:r>
+      <w:r>
+        <w:rPr>
+          <w:sz w:val="24"/>
+          <w:szCs w:val="24"/>
+        </w:rPr>
+        <w:t xml:space="preserve">r. Weight and strength are essential for a successful </w:t>
+      </w:r>
+      <w:r>
+        <w:rPr>
+          <w:sz w:val="24"/>
+          <w:szCs w:val="24"/>
+        </w:rPr>
+        <w:t>toss,</w:t>
+      </w:r>
+      <w:r>
+        <w:rPr>
+          <w:sz w:val="24"/>
+          <w:szCs w:val="24"/>
+        </w:rPr>
+        <w:t xml:space="preserve"> </w:t>
+      </w:r>
+      <w:bookmarkStart w:id="0" w:name="_GoBack"/>
+      <w:bookmarkEnd w:id="0"/>
+      <w:r>
+        <w:rPr>
+          <w:sz w:val="24"/>
+          <w:szCs w:val="24"/>
+        </w:rPr>
+        <w:t xml:space="preserve">but technique is also required for balancing the caber correctly before tossing it. The winner is decided by the straightest end-to-end toss. </w:t>
+      </w:r>
+    </w:p>
+    <w:p>
+      <w:pPr>
+        <w:rPr>
+          <w:sz w:val="24"/>
+          <w:szCs w:val="24"/>
+        </w:rPr>
+      </w:pPr>
+      <w:r>
+        <w:rPr>
+          <w:sz w:val="24"/>
+          <w:szCs w:val="24"/>
+        </w:rPr>
+        <w:t xml:space="preserve">Sources: </w:t>
+      </w:r>
+      <w:hyperlink r:id="rId5" w:history="1">
+        <w:r>
+          <w:rPr>
+            <w:rStyle w:val="Hyperlink"/>
+          </w:rPr>
+          <w:t>https://theculturetrip.com/europe/united-kingdom/scotland/articles/tossing-the-caber-what-exactly-is-it/</w:t>
+        </w:r>
+      </w:hyperlink>
+    </w:p>
+    <w:p>
+      <w:pPr>
+        <w:rPr>
+          <w:sz w:val="24"/>
+          <w:szCs w:val="24"/>
+        </w:rPr>
+      </w:pPr>
+    </w:p>
+    <w:p>
+      <w:pPr>
+        <w:rPr>
+          <w:sz w:val="24"/>
+          <w:szCs w:val="24"/>
+        </w:rPr>
+      </w:pPr>
+    </w:p>
+    <w:p>
+      <w:pPr>
+        <w:rPr>
+          <w:sz w:val="24"/>
+          <w:szCs w:val="24"/>
+        </w:rPr>
+      </w:pPr>
+    </w:p>
+    <w:p>
+      <w:pPr>
+        <w:rPr>
+          <w:sz w:val="24"/>
+          <w:szCs w:val="24"/>
+        </w:rPr>
+      </w:pPr>
+    </w:p>
+    <w:p>
+      <w:pPr>
+        <w:rPr>
+          <w:sz w:val="24"/>
+          <w:szCs w:val="24"/>
+        </w:rPr>
+      </w:pPr>
+    </w:p>
+    <w:p>
+      <w:pPr>
+        <w:rPr>
+          <w:sz w:val="24"/>
+          <w:szCs w:val="24"/>
+        </w:rPr>
+      </w:pPr>
+    </w:p>
+    <w:p>
+      <w:pPr>
+        <w:rPr>
+          <w:sz w:val="24"/>
+          <w:szCs w:val="24"/>
+        </w:rPr>
+      </w:pPr>
+    </w:p>
+    <w:p>
+      <w:pPr>
+        <w:rPr>
+          <w:sz w:val="24"/>
+          <w:szCs w:val="24"/>
+        </w:rPr>
+      </w:pPr>
+    </w:p>
+    <w:p>
+      <w:pPr>
+        <w:rPr>
+          <w:sz w:val="24"/>
+          <w:szCs w:val="24"/>
+        </w:rPr>
+      </w:pPr>
+    </w:p>
+    <w:p>
+      <w:pPr>
+        <w:rPr>
+          <w:sz w:val="24"/>
+          <w:szCs w:val="24"/>
+        </w:rPr>
+      </w:pPr>
+    </w:p>
+    <w:p>
+      <w:pPr>
+        <w:rPr>
+          <w:sz w:val="24"/>
+          <w:szCs w:val="24"/>
+        </w:rPr>
+      </w:pPr>
     </w:p>
     <w:p>
       <w:pPr>
@@ -495,8 +472,10 @@
     <w:p>
       <w:pPr>
         <w:rPr>
-          <w:sz w:val="24"/>
-          <w:szCs w:val="24"/>
+          <w:rFonts w:cstheme="minorHAnsi"/>
+          <w:sz w:val="24"/>
+          <w:szCs w:val="24"/>
+          <w:shd w:val="clear" w:color="auto" w:fill="FFFFFF"/>
         </w:rPr>
       </w:pPr>
       <w:r>
@@ -520,8 +499,126 @@
         </w:rPr>
         <w:t xml:space="preserve">. </w:t>
       </w:r>
-      <w:bookmarkStart w:id="0" w:name="_GoBack"/>
-      <w:bookmarkEnd w:id="0"/>
+      <w:r>
+        <w:rPr>
+          <w:sz w:val="24"/>
+          <w:szCs w:val="24"/>
+        </w:rPr>
+        <w:t xml:space="preserve">The fishermen enjoyed throwing tuna so much they decided to turn it into a small challenge between themselves to see who could throw it the furthest. During this period, money was tight for the </w:t>
+      </w:r>
+      <w:r>
+        <w:rPr>
+          <w:sz w:val="24"/>
+          <w:szCs w:val="24"/>
+        </w:rPr>
+        <w:t>villagers</w:t>
+      </w:r>
+      <w:r>
+        <w:rPr>
+          <w:sz w:val="24"/>
+          <w:szCs w:val="24"/>
+        </w:rPr>
+        <w:t xml:space="preserve"> in Port Lincoln</w:t>
+      </w:r>
+      <w:r>
+        <w:rPr>
+          <w:sz w:val="24"/>
+          <w:szCs w:val="24"/>
+        </w:rPr>
+        <w:t xml:space="preserve"> and many would look for any form of job to help keep them afloat. A couple villagers passed by the fishermen and saw them throw tuna into trucks parked far from them. This game them the opportunity to ask the fishermen what they were doing. This was the first time they introduced the challenge to someone that wasn’t a fisherman. They challenged the villager to throw the tuna as far as they </w:t>
+      </w:r>
+      <w:r>
+        <w:rPr>
+          <w:sz w:val="24"/>
+          <w:szCs w:val="24"/>
+        </w:rPr>
+        <w:t>could,</w:t>
+      </w:r>
+      <w:r>
+        <w:rPr>
+          <w:sz w:val="24"/>
+          <w:szCs w:val="24"/>
+        </w:rPr>
+        <w:t xml:space="preserve"> and they would pay them. The villager obliged and launched the tuna</w:t>
+      </w:r>
+      <w:r>
+        <w:rPr>
+          <w:sz w:val="24"/>
+          <w:szCs w:val="24"/>
+        </w:rPr>
+        <w:t xml:space="preserve"> into the air. The fishermen were surprised to see how far a threw a heavy fish. They paid him but he was eager to come back the next day. </w:t>
+      </w:r>
+      <w:r>
+        <w:rPr>
+          <w:rFonts w:cstheme="minorHAnsi"/>
+          <w:sz w:val="24"/>
+          <w:szCs w:val="24"/>
+          <w:shd w:val="clear" w:color="auto" w:fill="FFFFFF"/>
+        </w:rPr>
+        <w:t xml:space="preserve">Many local lads would line up in those uncertain economic times, looking for a few hours paid work. They had to pass a simple test. Throwing a fish as far as they could, or at least as far as was needed on the day, depending on tide and truck. The best throwers would get the work for the day. It was a prideful thing, a boast for the boys afterwards, as they spent part of their earnings at the nearest hotel to quench their </w:t>
+      </w:r>
+      <w:r>
+        <w:rPr>
+          <w:rFonts w:cstheme="minorHAnsi"/>
+          <w:sz w:val="24"/>
+          <w:szCs w:val="24"/>
+          <w:shd w:val="clear" w:color="auto" w:fill="FFFFFF"/>
+        </w:rPr>
+        <w:t>hard-earned</w:t>
+      </w:r>
+      <w:r>
+        <w:rPr>
+          <w:rFonts w:cstheme="minorHAnsi"/>
+          <w:sz w:val="24"/>
+          <w:szCs w:val="24"/>
+          <w:shd w:val="clear" w:color="auto" w:fill="FFFFFF"/>
+        </w:rPr>
+        <w:t xml:space="preserve"> thirst. Men being men, this had become a local bragging right, to see how many days work they gained, or how far their fish flew</w:t>
+      </w:r>
+      <w:r>
+        <w:rPr>
+          <w:rFonts w:cstheme="minorHAnsi"/>
+          <w:sz w:val="24"/>
+          <w:szCs w:val="24"/>
+          <w:shd w:val="clear" w:color="auto" w:fill="FFFFFF"/>
+        </w:rPr>
+        <w:t>.</w:t>
+      </w:r>
+    </w:p>
+    <w:p>
+      <w:pPr>
+        <w:rPr>
+          <w:rFonts w:cstheme="minorHAnsi"/>
+          <w:sz w:val="24"/>
+          <w:szCs w:val="24"/>
+          <w:shd w:val="clear" w:color="auto" w:fill="FFFFFF"/>
+        </w:rPr>
+      </w:pPr>
+    </w:p>
+    <w:p>
+      <w:pPr>
+        <w:rPr>
+          <w:sz w:val="24"/>
+          <w:szCs w:val="24"/>
+        </w:rPr>
+      </w:pPr>
+      <w:r>
+        <w:rPr>
+          <w:rFonts w:cstheme="minorHAnsi"/>
+          <w:sz w:val="24"/>
+          <w:szCs w:val="24"/>
+          <w:shd w:val="clear" w:color="auto" w:fill="FFFFFF"/>
+        </w:rPr>
+        <w:t xml:space="preserve">Sources: </w:t>
+      </w:r>
+      <w:hyperlink r:id="rId6" w:history="1">
+        <w:r>
+          <w:rPr>
+            <w:rStyle w:val="Hyperlink"/>
+          </w:rPr>
+          <w:t>https://www.tunarama.net/article-heading/</w:t>
+        </w:r>
+      </w:hyperlink>
     </w:p>
     <w:sectPr>
       <w:pgSz w:w="11906" w:h="16838"/>
@@ -1028,6 +1125,18 @@
       <w:szCs w:val="26"/>
     </w:rPr>
   </w:style>
+  <w:style w:type="character" w:styleId="Hyperlink">
+    <w:name w:val="Hyperlink"/>
+    <w:basedOn w:val="DefaultParagraphFont"/>
+    <w:uiPriority w:val="99"/>
+    <w:semiHidden/>
+    <w:unhideWhenUsed/>
+    <w:rsid w:val="00570363"/>
+    <w:rPr>
+      <w:color w:val="0000FF"/>
+      <w:u w:val="single"/>
+    </w:rPr>
+  </w:style>
 </w:styles>
 </file>
 

</xml_diff>

<commit_message>
Updated images for history of sports
</commit_message>
<xml_diff>
--- a/Word Docs/US History of the Sports.docx
+++ b/Word Docs/US History of the Sports.docx
@@ -129,6 +129,81 @@
       </w:pPr>
       <w:r>
         <w:rPr>
+          <w:noProof/>
+        </w:rPr>
+        <w:drawing>
+          <wp:anchor distT="0" distB="0" distL="114300" distR="114300" simplePos="0" relativeHeight="251662336" behindDoc="1" locked="0" layoutInCell="1" allowOverlap="1" wp14:anchorId="2822FFB7" wp14:editId="367AC982">
+            <wp:simplePos x="0" y="0"/>
+            <wp:positionH relativeFrom="page">
+              <wp:align>left</wp:align>
+            </wp:positionH>
+            <wp:positionV relativeFrom="paragraph">
+              <wp:posOffset>2259874</wp:posOffset>
+            </wp:positionV>
+            <wp:extent cx="3940175" cy="2629535"/>
+            <wp:effectExtent l="0" t="0" r="3175" b="0"/>
+            <wp:wrapTight wrapText="bothSides">
+              <wp:wrapPolygon edited="0">
+                <wp:start x="0" y="0"/>
+                <wp:lineTo x="0" y="21438"/>
+                <wp:lineTo x="21513" y="21438"/>
+                <wp:lineTo x="21513" y="0"/>
+                <wp:lineTo x="0" y="0"/>
+              </wp:wrapPolygon>
+            </wp:wrapTight>
+            <wp:docPr id="5" name="Picture 5" descr="Image result for pacu jawi"/>
+            <wp:cNvGraphicFramePr>
+              <a:graphicFrameLocks xmlns:a="http://schemas.openxmlformats.org/drawingml/2006/main" noChangeAspect="1"/>
+            </wp:cNvGraphicFramePr>
+            <a:graphic xmlns:a="http://schemas.openxmlformats.org/drawingml/2006/main">
+              <a:graphicData uri="http://schemas.openxmlformats.org/drawingml/2006/picture">
+                <pic:pic xmlns:pic="http://schemas.openxmlformats.org/drawingml/2006/picture">
+                  <pic:nvPicPr>
+                    <pic:cNvPr id="0" name="Picture 9" descr="Image result for pacu jawi"/>
+                    <pic:cNvPicPr>
+                      <a:picLocks noChangeAspect="1" noChangeArrowheads="1"/>
+                    </pic:cNvPicPr>
+                  </pic:nvPicPr>
+                  <pic:blipFill>
+                    <a:blip r:embed="rId4" cstate="print">
+                      <a:extLst>
+                        <a:ext uri="{28A0092B-C50C-407E-A947-70E740481C1C}">
+                          <a14:useLocalDpi xmlns:a14="http://schemas.microsoft.com/office/drawing/2010/main" val="0"/>
+                        </a:ext>
+                      </a:extLst>
+                    </a:blip>
+                    <a:srcRect/>
+                    <a:stretch>
+                      <a:fillRect/>
+                    </a:stretch>
+                  </pic:blipFill>
+                  <pic:spPr bwMode="auto">
+                    <a:xfrm>
+                      <a:off x="0" y="0"/>
+                      <a:ext cx="3940175" cy="2629535"/>
+                    </a:xfrm>
+                    <a:prstGeom prst="rect">
+                      <a:avLst/>
+                    </a:prstGeom>
+                    <a:noFill/>
+                    <a:ln>
+                      <a:noFill/>
+                    </a:ln>
+                  </pic:spPr>
+                </pic:pic>
+              </a:graphicData>
+            </a:graphic>
+            <wp14:sizeRelH relativeFrom="margin">
+              <wp14:pctWidth>0</wp14:pctWidth>
+            </wp14:sizeRelH>
+            <wp14:sizeRelV relativeFrom="margin">
+              <wp14:pctHeight>0</wp14:pctHeight>
+            </wp14:sizeRelV>
+          </wp:anchor>
+        </w:drawing>
+      </w:r>
+      <w:r>
+        <w:rPr>
           <w:sz w:val="24"/>
           <w:szCs w:val="24"/>
         </w:rPr>
@@ -171,7 +246,7 @@
         </w:rPr>
         <w:t xml:space="preserve">Sources: </w:t>
       </w:r>
-      <w:hyperlink r:id="rId4" w:history="1">
+      <w:hyperlink r:id="rId5" w:history="1">
         <w:r>
           <w:rPr>
             <w:rStyle w:val="Hyperlink"/>
@@ -194,14 +269,70 @@
       </w:pPr>
     </w:p>
     <w:p/>
+    <w:p>
+      <w:bookmarkStart w:id="0" w:name="_GoBack"/>
+      <w:r>
+        <w:rPr>
+          <w:noProof/>
+        </w:rPr>
+        <w:lastRenderedPageBreak/>
+        <w:drawing>
+          <wp:inline distT="0" distB="0" distL="0" distR="0" wp14:anchorId="317A4256" wp14:editId="56109430">
+            <wp:extent cx="4288971" cy="2862007"/>
+            <wp:effectExtent l="0" t="0" r="0" b="0"/>
+            <wp:docPr id="6" name="Picture 6" descr="Image result for pacu jawi"/>
+            <wp:cNvGraphicFramePr>
+              <a:graphicFrameLocks xmlns:a="http://schemas.openxmlformats.org/drawingml/2006/main" noChangeAspect="1"/>
+            </wp:cNvGraphicFramePr>
+            <a:graphic xmlns:a="http://schemas.openxmlformats.org/drawingml/2006/main">
+              <a:graphicData uri="http://schemas.openxmlformats.org/drawingml/2006/picture">
+                <pic:pic xmlns:pic="http://schemas.openxmlformats.org/drawingml/2006/picture">
+                  <pic:nvPicPr>
+                    <pic:cNvPr id="0" name="Picture 11" descr="Image result for pacu jawi"/>
+                    <pic:cNvPicPr>
+                      <a:picLocks noChangeAspect="1" noChangeArrowheads="1"/>
+                    </pic:cNvPicPr>
+                  </pic:nvPicPr>
+                  <pic:blipFill>
+                    <a:blip r:embed="rId6" cstate="print">
+                      <a:extLst>
+                        <a:ext uri="{28A0092B-C50C-407E-A947-70E740481C1C}">
+                          <a14:useLocalDpi xmlns:a14="http://schemas.microsoft.com/office/drawing/2010/main" val="0"/>
+                        </a:ext>
+                      </a:extLst>
+                    </a:blip>
+                    <a:srcRect/>
+                    <a:stretch>
+                      <a:fillRect/>
+                    </a:stretch>
+                  </pic:blipFill>
+                  <pic:spPr bwMode="auto">
+                    <a:xfrm>
+                      <a:off x="0" y="0"/>
+                      <a:ext cx="4298169" cy="2868145"/>
+                    </a:xfrm>
+                    <a:prstGeom prst="rect">
+                      <a:avLst/>
+                    </a:prstGeom>
+                    <a:noFill/>
+                    <a:ln>
+                      <a:noFill/>
+                    </a:ln>
+                  </pic:spPr>
+                </pic:pic>
+              </a:graphicData>
+            </a:graphic>
+          </wp:inline>
+        </w:drawing>
+      </w:r>
+      <w:bookmarkEnd w:id="0"/>
+    </w:p>
     <w:p/>
-    <w:p/>
     <w:p>
       <w:pPr>
         <w:pStyle w:val="Heading1"/>
       </w:pPr>
       <w:r>
-        <w:lastRenderedPageBreak/>
         <w:t xml:space="preserve">Caber Tossing </w:t>
       </w:r>
     </w:p>
@@ -313,16 +444,7 @@
           <w:sz w:val="24"/>
           <w:szCs w:val="24"/>
         </w:rPr>
-        <w:t xml:space="preserve"> </w:t>
-      </w:r>
-      <w:bookmarkStart w:id="0" w:name="_GoBack"/>
-      <w:bookmarkEnd w:id="0"/>
-      <w:r>
-        <w:rPr>
-          <w:sz w:val="24"/>
-          <w:szCs w:val="24"/>
-        </w:rPr>
-        <w:t xml:space="preserve">but technique is also required for balancing the caber correctly before tossing it. The winner is decided by the straightest end-to-end toss. </w:t>
+        <w:t xml:space="preserve"> but technique is also required for balancing the caber correctly before tossing it. The winner is decided by the straightest end-to-end toss. </w:t>
       </w:r>
     </w:p>
     <w:p>
@@ -339,7 +461,7 @@
         </w:rPr>
         <w:t xml:space="preserve">Sources: </w:t>
       </w:r>
-      <w:hyperlink r:id="rId5" w:history="1">
+      <w:hyperlink r:id="rId7" w:history="1">
         <w:r>
           <w:rPr>
             <w:rStyle w:val="Hyperlink"/>
@@ -355,263 +477,507 @@
           <w:szCs w:val="24"/>
         </w:rPr>
       </w:pPr>
-    </w:p>
-    <w:p>
-      <w:pPr>
-        <w:rPr>
-          <w:sz w:val="24"/>
-          <w:szCs w:val="24"/>
-        </w:rPr>
-      </w:pPr>
-    </w:p>
-    <w:p>
-      <w:pPr>
-        <w:rPr>
-          <w:sz w:val="24"/>
-          <w:szCs w:val="24"/>
-        </w:rPr>
-      </w:pPr>
-    </w:p>
-    <w:p>
-      <w:pPr>
-        <w:rPr>
-          <w:sz w:val="24"/>
-          <w:szCs w:val="24"/>
-        </w:rPr>
-      </w:pPr>
-    </w:p>
-    <w:p>
-      <w:pPr>
-        <w:rPr>
-          <w:sz w:val="24"/>
-          <w:szCs w:val="24"/>
-        </w:rPr>
-      </w:pPr>
-    </w:p>
-    <w:p>
-      <w:pPr>
-        <w:rPr>
-          <w:sz w:val="24"/>
-          <w:szCs w:val="24"/>
-        </w:rPr>
-      </w:pPr>
-    </w:p>
-    <w:p>
-      <w:pPr>
-        <w:rPr>
-          <w:sz w:val="24"/>
-          <w:szCs w:val="24"/>
-        </w:rPr>
-      </w:pPr>
-    </w:p>
-    <w:p>
-      <w:pPr>
-        <w:rPr>
-          <w:sz w:val="24"/>
-          <w:szCs w:val="24"/>
-        </w:rPr>
-      </w:pPr>
-    </w:p>
-    <w:p>
-      <w:pPr>
-        <w:rPr>
-          <w:sz w:val="24"/>
-          <w:szCs w:val="24"/>
-        </w:rPr>
-      </w:pPr>
-    </w:p>
-    <w:p>
-      <w:pPr>
-        <w:rPr>
-          <w:sz w:val="24"/>
-          <w:szCs w:val="24"/>
-        </w:rPr>
-      </w:pPr>
-    </w:p>
-    <w:p>
-      <w:pPr>
-        <w:rPr>
-          <w:sz w:val="24"/>
-          <w:szCs w:val="24"/>
-        </w:rPr>
-      </w:pPr>
+      <w:r>
+        <w:rPr>
+          <w:noProof/>
+        </w:rPr>
+        <w:lastRenderedPageBreak/>
+        <w:drawing>
+          <wp:anchor distT="0" distB="0" distL="114300" distR="114300" simplePos="0" relativeHeight="251660288" behindDoc="1" locked="0" layoutInCell="1" allowOverlap="1" wp14:anchorId="57121BE2" wp14:editId="74131BB4">
+            <wp:simplePos x="0" y="0"/>
+            <wp:positionH relativeFrom="column">
+              <wp:posOffset>-827586</wp:posOffset>
+            </wp:positionH>
+            <wp:positionV relativeFrom="paragraph">
+              <wp:posOffset>-359954</wp:posOffset>
+            </wp:positionV>
+            <wp:extent cx="3048000" cy="3810000"/>
+            <wp:effectExtent l="0" t="0" r="0" b="0"/>
+            <wp:wrapTight wrapText="bothSides">
+              <wp:wrapPolygon edited="0">
+                <wp:start x="0" y="0"/>
+                <wp:lineTo x="0" y="21492"/>
+                <wp:lineTo x="21465" y="21492"/>
+                <wp:lineTo x="21465" y="0"/>
+                <wp:lineTo x="0" y="0"/>
+              </wp:wrapPolygon>
+            </wp:wrapTight>
+            <wp:docPr id="3" name="Picture 3" descr="Image result for caber toss"/>
+            <wp:cNvGraphicFramePr>
+              <a:graphicFrameLocks xmlns:a="http://schemas.openxmlformats.org/drawingml/2006/main" noChangeAspect="1"/>
+            </wp:cNvGraphicFramePr>
+            <a:graphic xmlns:a="http://schemas.openxmlformats.org/drawingml/2006/main">
+              <a:graphicData uri="http://schemas.openxmlformats.org/drawingml/2006/picture">
+                <pic:pic xmlns:pic="http://schemas.openxmlformats.org/drawingml/2006/picture">
+                  <pic:nvPicPr>
+                    <pic:cNvPr id="0" name="Picture 5" descr="Image result for caber toss"/>
+                    <pic:cNvPicPr>
+                      <a:picLocks noChangeAspect="1" noChangeArrowheads="1"/>
+                    </pic:cNvPicPr>
+                  </pic:nvPicPr>
+                  <pic:blipFill>
+                    <a:blip r:embed="rId8">
+                      <a:extLst>
+                        <a:ext uri="{28A0092B-C50C-407E-A947-70E740481C1C}">
+                          <a14:useLocalDpi xmlns:a14="http://schemas.microsoft.com/office/drawing/2010/main" val="0"/>
+                        </a:ext>
+                      </a:extLst>
+                    </a:blip>
+                    <a:srcRect/>
+                    <a:stretch>
+                      <a:fillRect/>
+                    </a:stretch>
+                  </pic:blipFill>
+                  <pic:spPr bwMode="auto">
+                    <a:xfrm>
+                      <a:off x="0" y="0"/>
+                      <a:ext cx="3048000" cy="3810000"/>
+                    </a:xfrm>
+                    <a:prstGeom prst="rect">
+                      <a:avLst/>
+                    </a:prstGeom>
+                    <a:noFill/>
+                    <a:ln>
+                      <a:noFill/>
+                    </a:ln>
+                  </pic:spPr>
+                </pic:pic>
+              </a:graphicData>
+            </a:graphic>
+          </wp:anchor>
+        </w:drawing>
+      </w:r>
+      <w:r>
+        <w:rPr>
+          <w:noProof/>
+        </w:rPr>
+        <w:drawing>
+          <wp:anchor distT="0" distB="0" distL="114300" distR="114300" simplePos="0" relativeHeight="251661312" behindDoc="1" locked="0" layoutInCell="1" allowOverlap="1" wp14:anchorId="5F7679F1" wp14:editId="3BE048EB">
+            <wp:simplePos x="0" y="0"/>
+            <wp:positionH relativeFrom="page">
+              <wp:posOffset>3260634</wp:posOffset>
+            </wp:positionH>
+            <wp:positionV relativeFrom="paragraph">
+              <wp:posOffset>342356</wp:posOffset>
+            </wp:positionV>
+            <wp:extent cx="4060190" cy="2708275"/>
+            <wp:effectExtent l="0" t="0" r="0" b="0"/>
+            <wp:wrapTight wrapText="bothSides">
+              <wp:wrapPolygon edited="0">
+                <wp:start x="0" y="0"/>
+                <wp:lineTo x="0" y="21423"/>
+                <wp:lineTo x="21485" y="21423"/>
+                <wp:lineTo x="21485" y="0"/>
+                <wp:lineTo x="0" y="0"/>
+              </wp:wrapPolygon>
+            </wp:wrapTight>
+            <wp:docPr id="4" name="Picture 4" descr="Image result for caber toss"/>
+            <wp:cNvGraphicFramePr>
+              <a:graphicFrameLocks xmlns:a="http://schemas.openxmlformats.org/drawingml/2006/main" noChangeAspect="1"/>
+            </wp:cNvGraphicFramePr>
+            <a:graphic xmlns:a="http://schemas.openxmlformats.org/drawingml/2006/main">
+              <a:graphicData uri="http://schemas.openxmlformats.org/drawingml/2006/picture">
+                <pic:pic xmlns:pic="http://schemas.openxmlformats.org/drawingml/2006/picture">
+                  <pic:nvPicPr>
+                    <pic:cNvPr id="0" name="Picture 7" descr="Image result for caber toss"/>
+                    <pic:cNvPicPr>
+                      <a:picLocks noChangeAspect="1" noChangeArrowheads="1"/>
+                    </pic:cNvPicPr>
+                  </pic:nvPicPr>
+                  <pic:blipFill>
+                    <a:blip r:embed="rId9">
+                      <a:extLst>
+                        <a:ext uri="{28A0092B-C50C-407E-A947-70E740481C1C}">
+                          <a14:useLocalDpi xmlns:a14="http://schemas.microsoft.com/office/drawing/2010/main" val="0"/>
+                        </a:ext>
+                      </a:extLst>
+                    </a:blip>
+                    <a:srcRect/>
+                    <a:stretch>
+                      <a:fillRect/>
+                    </a:stretch>
+                  </pic:blipFill>
+                  <pic:spPr bwMode="auto">
+                    <a:xfrm>
+                      <a:off x="0" y="0"/>
+                      <a:ext cx="4060190" cy="2708275"/>
+                    </a:xfrm>
+                    <a:prstGeom prst="rect">
+                      <a:avLst/>
+                    </a:prstGeom>
+                    <a:noFill/>
+                    <a:ln>
+                      <a:noFill/>
+                    </a:ln>
+                  </pic:spPr>
+                </pic:pic>
+              </a:graphicData>
+            </a:graphic>
+            <wp14:sizeRelH relativeFrom="margin">
+              <wp14:pctWidth>0</wp14:pctWidth>
+            </wp14:sizeRelH>
+            <wp14:sizeRelV relativeFrom="margin">
+              <wp14:pctHeight>0</wp14:pctHeight>
+            </wp14:sizeRelV>
+          </wp:anchor>
+        </w:drawing>
+      </w:r>
     </w:p>
     <w:p>
       <w:pPr>
         <w:pStyle w:val="Heading1"/>
       </w:pPr>
       <w:r>
+        <w:t>Tuna Tossing</w:t>
+      </w:r>
+    </w:p>
+    <w:p/>
+    <w:p>
+      <w:pPr>
+        <w:rPr>
+          <w:sz w:val="24"/>
+          <w:szCs w:val="24"/>
+        </w:rPr>
+      </w:pPr>
+      <w:r>
+        <w:rPr>
+          <w:sz w:val="24"/>
+          <w:szCs w:val="24"/>
+        </w:rPr>
+        <w:t>Tuns tossing is an Australian sport where participants must toss a tuna as far as possible.</w:t>
+      </w:r>
+    </w:p>
+    <w:p>
+      <w:pPr>
+        <w:pStyle w:val="Heading2"/>
+      </w:pPr>
+      <w:r>
+        <w:t>History</w:t>
+      </w:r>
+    </w:p>
+    <w:p>
+      <w:pPr>
+        <w:rPr>
+          <w:rFonts w:cstheme="minorHAnsi"/>
+          <w:sz w:val="24"/>
+          <w:szCs w:val="24"/>
+          <w:shd w:val="clear" w:color="auto" w:fill="FFFFFF"/>
+        </w:rPr>
+      </w:pPr>
+      <w:r>
+        <w:rPr>
+          <w:sz w:val="24"/>
+          <w:szCs w:val="24"/>
+        </w:rPr>
+        <w:t xml:space="preserve">In 1979, </w:t>
+      </w:r>
+      <w:r>
+        <w:rPr>
+          <w:sz w:val="24"/>
+          <w:szCs w:val="24"/>
+        </w:rPr>
+        <w:t>in a small fishing community in Port Lincoln. Fishermen would throw tuna into trucks after docking to the bay</w:t>
+      </w:r>
+      <w:r>
+        <w:rPr>
+          <w:sz w:val="24"/>
+          <w:szCs w:val="24"/>
+        </w:rPr>
+        <w:t xml:space="preserve">. </w:t>
+      </w:r>
+      <w:r>
+        <w:rPr>
+          <w:sz w:val="24"/>
+          <w:szCs w:val="24"/>
+        </w:rPr>
+        <w:t xml:space="preserve">The fishermen enjoyed throwing tuna so much they decided to turn it into a small challenge between themselves to see who could throw it the furthest. During this period, money was tight for the </w:t>
+      </w:r>
+      <w:r>
+        <w:rPr>
+          <w:sz w:val="24"/>
+          <w:szCs w:val="24"/>
+        </w:rPr>
+        <w:t>villagers</w:t>
+      </w:r>
+      <w:r>
+        <w:rPr>
+          <w:sz w:val="24"/>
+          <w:szCs w:val="24"/>
+        </w:rPr>
+        <w:t xml:space="preserve"> in Port Lincoln</w:t>
+      </w:r>
+      <w:r>
+        <w:rPr>
+          <w:sz w:val="24"/>
+          <w:szCs w:val="24"/>
+        </w:rPr>
+        <w:t xml:space="preserve"> and many would look for any form of job to help keep them afloat. A couple </w:t>
+      </w:r>
+      <w:r>
+        <w:rPr>
+          <w:sz w:val="24"/>
+          <w:szCs w:val="24"/>
+        </w:rPr>
+        <w:t>guys</w:t>
+      </w:r>
+      <w:r>
+        <w:rPr>
+          <w:sz w:val="24"/>
+          <w:szCs w:val="24"/>
+        </w:rPr>
+        <w:t xml:space="preserve"> passed by the fishermen and saw them throw tuna into trucks parked far from them. This game them the opportunity to ask the fishermen what they were doing. This was the first time they introduced the challenge to someone that wasn’t a fisherman. They challenged the </w:t>
+      </w:r>
+      <w:r>
+        <w:rPr>
+          <w:sz w:val="24"/>
+          <w:szCs w:val="24"/>
+        </w:rPr>
+        <w:t>boy</w:t>
+      </w:r>
+      <w:r>
+        <w:rPr>
+          <w:sz w:val="24"/>
+          <w:szCs w:val="24"/>
+        </w:rPr>
+        <w:t xml:space="preserve"> to throw the tuna as far as they </w:t>
+      </w:r>
+      <w:r>
+        <w:rPr>
+          <w:sz w:val="24"/>
+          <w:szCs w:val="24"/>
+        </w:rPr>
+        <w:t>could,</w:t>
+      </w:r>
+      <w:r>
+        <w:rPr>
+          <w:sz w:val="24"/>
+          <w:szCs w:val="24"/>
+        </w:rPr>
+        <w:t xml:space="preserve"> and they would pay them. The </w:t>
+      </w:r>
+      <w:r>
+        <w:rPr>
+          <w:sz w:val="24"/>
+          <w:szCs w:val="24"/>
+        </w:rPr>
+        <w:t>boy</w:t>
+      </w:r>
+      <w:r>
+        <w:rPr>
+          <w:sz w:val="24"/>
+          <w:szCs w:val="24"/>
+        </w:rPr>
+        <w:t xml:space="preserve"> obliged and launched the tuna</w:t>
+      </w:r>
+      <w:r>
+        <w:rPr>
+          <w:sz w:val="24"/>
+          <w:szCs w:val="24"/>
+        </w:rPr>
+        <w:t xml:space="preserve"> into the air. The fishermen were surprised to see how far a threw a heavy fish. They paid him but he was eager to come back the next day. </w:t>
+      </w:r>
+      <w:r>
+        <w:rPr>
+          <w:rFonts w:cstheme="minorHAnsi"/>
+          <w:sz w:val="24"/>
+          <w:szCs w:val="24"/>
+          <w:shd w:val="clear" w:color="auto" w:fill="FFFFFF"/>
+        </w:rPr>
+        <w:t xml:space="preserve">Many local lads would line up in those uncertain economic times, looking for a few hours paid work. They had to pass a simple test. Throwing a fish as far as they could, or at least as far as was needed on the day, depending on tide and truck. The best throwers would get the work for the day. It was a prideful thing, a boast for the boys afterwards, as they spent part of their earnings at the nearest hotel to quench their </w:t>
+      </w:r>
+      <w:r>
+        <w:rPr>
+          <w:rFonts w:cstheme="minorHAnsi"/>
+          <w:sz w:val="24"/>
+          <w:szCs w:val="24"/>
+          <w:shd w:val="clear" w:color="auto" w:fill="FFFFFF"/>
+        </w:rPr>
+        <w:t>hard-earned</w:t>
+      </w:r>
+      <w:r>
+        <w:rPr>
+          <w:rFonts w:cstheme="minorHAnsi"/>
+          <w:sz w:val="24"/>
+          <w:szCs w:val="24"/>
+          <w:shd w:val="clear" w:color="auto" w:fill="FFFFFF"/>
+        </w:rPr>
+        <w:t xml:space="preserve"> thirst. Men being men, this had become a local bragging right, to see how many days work they gained, or how far their fish flew</w:t>
+      </w:r>
+      <w:r>
+        <w:rPr>
+          <w:rFonts w:cstheme="minorHAnsi"/>
+          <w:sz w:val="24"/>
+          <w:szCs w:val="24"/>
+          <w:shd w:val="clear" w:color="auto" w:fill="FFFFFF"/>
+        </w:rPr>
+        <w:t>.</w:t>
+      </w:r>
+    </w:p>
+    <w:p>
+      <w:pPr>
+        <w:rPr>
+          <w:rFonts w:cstheme="minorHAnsi"/>
+          <w:sz w:val="24"/>
+          <w:szCs w:val="24"/>
+          <w:shd w:val="clear" w:color="auto" w:fill="FFFFFF"/>
+        </w:rPr>
+      </w:pPr>
+    </w:p>
+    <w:p>
+      <w:pPr>
+        <w:rPr>
+          <w:rStyle w:val="Hyperlink"/>
+        </w:rPr>
+      </w:pPr>
+      <w:r>
+        <w:rPr>
+          <w:noProof/>
+        </w:rPr>
         <w:lastRenderedPageBreak/>
-        <w:t>Tuna Tossing</w:t>
-      </w:r>
-    </w:p>
-    <w:p/>
-    <w:p>
-      <w:pPr>
-        <w:rPr>
-          <w:sz w:val="24"/>
-          <w:szCs w:val="24"/>
-        </w:rPr>
-      </w:pPr>
-      <w:r>
-        <w:rPr>
-          <w:sz w:val="24"/>
-          <w:szCs w:val="24"/>
-        </w:rPr>
-        <w:t>Tuns tossing is an Australian sport where participants must toss a tuna as far as possible.</w:t>
-      </w:r>
-    </w:p>
-    <w:p>
-      <w:pPr>
-        <w:pStyle w:val="Heading2"/>
-      </w:pPr>
-      <w:r>
-        <w:t>History</w:t>
-      </w:r>
-    </w:p>
-    <w:p>
-      <w:pPr>
+        <w:drawing>
+          <wp:anchor distT="0" distB="0" distL="114300" distR="114300" simplePos="0" relativeHeight="251658240" behindDoc="1" locked="0" layoutInCell="1" allowOverlap="1" wp14:anchorId="589F3B32" wp14:editId="13ED5EC3">
+            <wp:simplePos x="0" y="0"/>
+            <wp:positionH relativeFrom="column">
+              <wp:posOffset>2792367</wp:posOffset>
+            </wp:positionH>
+            <wp:positionV relativeFrom="paragraph">
+              <wp:posOffset>280307</wp:posOffset>
+            </wp:positionV>
+            <wp:extent cx="3352800" cy="2233962"/>
+            <wp:effectExtent l="0" t="0" r="0" b="0"/>
+            <wp:wrapTight wrapText="bothSides">
+              <wp:wrapPolygon edited="0">
+                <wp:start x="0" y="0"/>
+                <wp:lineTo x="0" y="21367"/>
+                <wp:lineTo x="21477" y="21367"/>
+                <wp:lineTo x="21477" y="0"/>
+                <wp:lineTo x="0" y="0"/>
+              </wp:wrapPolygon>
+            </wp:wrapTight>
+            <wp:docPr id="1" name="Picture 1" descr="Image result for tuna tossing"/>
+            <wp:cNvGraphicFramePr>
+              <a:graphicFrameLocks xmlns:a="http://schemas.openxmlformats.org/drawingml/2006/main" noChangeAspect="1"/>
+            </wp:cNvGraphicFramePr>
+            <a:graphic xmlns:a="http://schemas.openxmlformats.org/drawingml/2006/main">
+              <a:graphicData uri="http://schemas.openxmlformats.org/drawingml/2006/picture">
+                <pic:pic xmlns:pic="http://schemas.openxmlformats.org/drawingml/2006/picture">
+                  <pic:nvPicPr>
+                    <pic:cNvPr id="0" name="Picture 1" descr="Image result for tuna tossing"/>
+                    <pic:cNvPicPr>
+                      <a:picLocks noChangeAspect="1" noChangeArrowheads="1"/>
+                    </pic:cNvPicPr>
+                  </pic:nvPicPr>
+                  <pic:blipFill>
+                    <a:blip r:embed="rId10" cstate="print">
+                      <a:extLst>
+                        <a:ext uri="{28A0092B-C50C-407E-A947-70E740481C1C}">
+                          <a14:useLocalDpi xmlns:a14="http://schemas.microsoft.com/office/drawing/2010/main" val="0"/>
+                        </a:ext>
+                      </a:extLst>
+                    </a:blip>
+                    <a:srcRect/>
+                    <a:stretch>
+                      <a:fillRect/>
+                    </a:stretch>
+                  </pic:blipFill>
+                  <pic:spPr bwMode="auto">
+                    <a:xfrm>
+                      <a:off x="0" y="0"/>
+                      <a:ext cx="3352800" cy="2233962"/>
+                    </a:xfrm>
+                    <a:prstGeom prst="rect">
+                      <a:avLst/>
+                    </a:prstGeom>
+                    <a:noFill/>
+                    <a:ln>
+                      <a:noFill/>
+                    </a:ln>
+                  </pic:spPr>
+                </pic:pic>
+              </a:graphicData>
+            </a:graphic>
+          </wp:anchor>
+        </w:drawing>
+      </w:r>
+      <w:r>
+        <w:rPr>
+          <w:noProof/>
+        </w:rPr>
+        <w:drawing>
+          <wp:anchor distT="0" distB="0" distL="114300" distR="114300" simplePos="0" relativeHeight="251659264" behindDoc="1" locked="0" layoutInCell="1" allowOverlap="1" wp14:anchorId="4AE4A98F" wp14:editId="5F176C84">
+            <wp:simplePos x="0" y="0"/>
+            <wp:positionH relativeFrom="column">
+              <wp:posOffset>-522515</wp:posOffset>
+            </wp:positionH>
+            <wp:positionV relativeFrom="paragraph">
+              <wp:posOffset>258808</wp:posOffset>
+            </wp:positionV>
+            <wp:extent cx="3309257" cy="2207515"/>
+            <wp:effectExtent l="0" t="0" r="5715" b="2540"/>
+            <wp:wrapTight wrapText="bothSides">
+              <wp:wrapPolygon edited="0">
+                <wp:start x="0" y="0"/>
+                <wp:lineTo x="0" y="21438"/>
+                <wp:lineTo x="21513" y="21438"/>
+                <wp:lineTo x="21513" y="0"/>
+                <wp:lineTo x="0" y="0"/>
+              </wp:wrapPolygon>
+            </wp:wrapTight>
+            <wp:docPr id="2" name="Picture 2" descr="Image result for tuna tossing"/>
+            <wp:cNvGraphicFramePr>
+              <a:graphicFrameLocks xmlns:a="http://schemas.openxmlformats.org/drawingml/2006/main" noChangeAspect="1"/>
+            </wp:cNvGraphicFramePr>
+            <a:graphic xmlns:a="http://schemas.openxmlformats.org/drawingml/2006/main">
+              <a:graphicData uri="http://schemas.openxmlformats.org/drawingml/2006/picture">
+                <pic:pic xmlns:pic="http://schemas.openxmlformats.org/drawingml/2006/picture">
+                  <pic:nvPicPr>
+                    <pic:cNvPr id="0" name="Picture 3" descr="Image result for tuna tossing"/>
+                    <pic:cNvPicPr>
+                      <a:picLocks noChangeAspect="1" noChangeArrowheads="1"/>
+                    </pic:cNvPicPr>
+                  </pic:nvPicPr>
+                  <pic:blipFill>
+                    <a:blip r:embed="rId11" cstate="print">
+                      <a:extLst>
+                        <a:ext uri="{28A0092B-C50C-407E-A947-70E740481C1C}">
+                          <a14:useLocalDpi xmlns:a14="http://schemas.microsoft.com/office/drawing/2010/main" val="0"/>
+                        </a:ext>
+                      </a:extLst>
+                    </a:blip>
+                    <a:srcRect/>
+                    <a:stretch>
+                      <a:fillRect/>
+                    </a:stretch>
+                  </pic:blipFill>
+                  <pic:spPr bwMode="auto">
+                    <a:xfrm>
+                      <a:off x="0" y="0"/>
+                      <a:ext cx="3309257" cy="2207515"/>
+                    </a:xfrm>
+                    <a:prstGeom prst="rect">
+                      <a:avLst/>
+                    </a:prstGeom>
+                    <a:noFill/>
+                    <a:ln>
+                      <a:noFill/>
+                    </a:ln>
+                  </pic:spPr>
+                </pic:pic>
+              </a:graphicData>
+            </a:graphic>
+          </wp:anchor>
+        </w:drawing>
+      </w:r>
+      <w:r>
         <w:rPr>
           <w:rFonts w:cstheme="minorHAnsi"/>
           <w:sz w:val="24"/>
           <w:szCs w:val="24"/>
           <w:shd w:val="clear" w:color="auto" w:fill="FFFFFF"/>
         </w:rPr>
-      </w:pPr>
-      <w:r>
-        <w:rPr>
-          <w:sz w:val="24"/>
-          <w:szCs w:val="24"/>
-        </w:rPr>
-        <w:t xml:space="preserve">In 1979, </w:t>
-      </w:r>
-      <w:r>
-        <w:rPr>
-          <w:sz w:val="24"/>
-          <w:szCs w:val="24"/>
-        </w:rPr>
-        <w:t>in a small fishing community in Port Lincoln. Fishermen would throw tuna into trucks after docking to the bay</w:t>
-      </w:r>
-      <w:r>
-        <w:rPr>
-          <w:sz w:val="24"/>
-          <w:szCs w:val="24"/>
-        </w:rPr>
-        <w:t xml:space="preserve">. </w:t>
-      </w:r>
-      <w:r>
-        <w:rPr>
-          <w:sz w:val="24"/>
-          <w:szCs w:val="24"/>
-        </w:rPr>
-        <w:t xml:space="preserve">The fishermen enjoyed throwing tuna so much they decided to turn it into a small challenge between themselves to see who could throw it the furthest. During this period, money was tight for the </w:t>
-      </w:r>
-      <w:r>
-        <w:rPr>
-          <w:sz w:val="24"/>
-          <w:szCs w:val="24"/>
-        </w:rPr>
-        <w:t>villagers</w:t>
-      </w:r>
-      <w:r>
-        <w:rPr>
-          <w:sz w:val="24"/>
-          <w:szCs w:val="24"/>
-        </w:rPr>
-        <w:t xml:space="preserve"> in Port Lincoln</w:t>
-      </w:r>
-      <w:r>
-        <w:rPr>
-          <w:sz w:val="24"/>
-          <w:szCs w:val="24"/>
-        </w:rPr>
-        <w:t xml:space="preserve"> and many would look for any form of job to help keep them afloat. A couple villagers passed by the fishermen and saw them throw tuna into trucks parked far from them. This game them the opportunity to ask the fishermen what they were doing. This was the first time they introduced the challenge to someone that wasn’t a fisherman. They challenged the villager to throw the tuna as far as they </w:t>
-      </w:r>
-      <w:r>
-        <w:rPr>
-          <w:sz w:val="24"/>
-          <w:szCs w:val="24"/>
-        </w:rPr>
-        <w:t>could,</w:t>
-      </w:r>
-      <w:r>
-        <w:rPr>
-          <w:sz w:val="24"/>
-          <w:szCs w:val="24"/>
-        </w:rPr>
-        <w:t xml:space="preserve"> and they would pay them. The villager obliged and launched the tuna</w:t>
-      </w:r>
-      <w:r>
-        <w:rPr>
-          <w:sz w:val="24"/>
-          <w:szCs w:val="24"/>
-        </w:rPr>
-        <w:t xml:space="preserve"> into the air. The fishermen were surprised to see how far a threw a heavy fish. They paid him but he was eager to come back the next day. </w:t>
-      </w:r>
-      <w:r>
-        <w:rPr>
-          <w:rFonts w:cstheme="minorHAnsi"/>
-          <w:sz w:val="24"/>
-          <w:szCs w:val="24"/>
-          <w:shd w:val="clear" w:color="auto" w:fill="FFFFFF"/>
-        </w:rPr>
-        <w:t xml:space="preserve">Many local lads would line up in those uncertain economic times, looking for a few hours paid work. They had to pass a simple test. Throwing a fish as far as they could, or at least as far as was needed on the day, depending on tide and truck. The best throwers would get the work for the day. It was a prideful thing, a boast for the boys afterwards, as they spent part of their earnings at the nearest hotel to quench their </w:t>
-      </w:r>
-      <w:r>
-        <w:rPr>
-          <w:rFonts w:cstheme="minorHAnsi"/>
-          <w:sz w:val="24"/>
-          <w:szCs w:val="24"/>
-          <w:shd w:val="clear" w:color="auto" w:fill="FFFFFF"/>
-        </w:rPr>
-        <w:t>hard-earned</w:t>
-      </w:r>
-      <w:r>
-        <w:rPr>
-          <w:rFonts w:cstheme="minorHAnsi"/>
-          <w:sz w:val="24"/>
-          <w:szCs w:val="24"/>
-          <w:shd w:val="clear" w:color="auto" w:fill="FFFFFF"/>
-        </w:rPr>
-        <w:t xml:space="preserve"> thirst. Men being men, this had become a local bragging right, to see how many days work they gained, or how far their fish flew</w:t>
-      </w:r>
-      <w:r>
-        <w:rPr>
-          <w:rFonts w:cstheme="minorHAnsi"/>
-          <w:sz w:val="24"/>
-          <w:szCs w:val="24"/>
-          <w:shd w:val="clear" w:color="auto" w:fill="FFFFFF"/>
-        </w:rPr>
-        <w:t>.</w:t>
-      </w:r>
-    </w:p>
-    <w:p>
-      <w:pPr>
-        <w:rPr>
-          <w:rFonts w:cstheme="minorHAnsi"/>
-          <w:sz w:val="24"/>
-          <w:szCs w:val="24"/>
-          <w:shd w:val="clear" w:color="auto" w:fill="FFFFFF"/>
-        </w:rPr>
-      </w:pPr>
-    </w:p>
-    <w:p>
-      <w:pPr>
-        <w:rPr>
-          <w:sz w:val="24"/>
-          <w:szCs w:val="24"/>
-        </w:rPr>
-      </w:pPr>
-      <w:r>
-        <w:rPr>
-          <w:rFonts w:cstheme="minorHAnsi"/>
-          <w:sz w:val="24"/>
-          <w:szCs w:val="24"/>
-          <w:shd w:val="clear" w:color="auto" w:fill="FFFFFF"/>
-        </w:rPr>
         <w:t xml:space="preserve">Sources: </w:t>
       </w:r>
-      <w:hyperlink r:id="rId6" w:history="1">
+      <w:hyperlink r:id="rId12" w:history="1">
         <w:r>
           <w:rPr>
             <w:rStyle w:val="Hyperlink"/>
@@ -619,6 +985,14 @@
           <w:t>https://www.tunarama.net/article-heading/</w:t>
         </w:r>
       </w:hyperlink>
+    </w:p>
+    <w:p>
+      <w:pPr>
+        <w:rPr>
+          <w:sz w:val="24"/>
+          <w:szCs w:val="24"/>
+        </w:rPr>
+      </w:pPr>
     </w:p>
     <w:sectPr>
       <w:pgSz w:w="11906" w:h="16838"/>

</xml_diff>

<commit_message>
Gitingore edits and docx updated
</commit_message>
<xml_diff>
--- a/Word Docs/US History of the Sports.docx
+++ b/Word Docs/US History of the Sports.docx
@@ -74,7 +74,21 @@
           <w:sz w:val="24"/>
           <w:szCs w:val="24"/>
         </w:rPr>
-        <w:t>, 2,891 maters tall</w:t>
+        <w:t>, 2,891 m</w:t>
+      </w:r>
+      <w:r>
+        <w:rPr>
+          <w:sz w:val="24"/>
+          <w:szCs w:val="24"/>
+        </w:rPr>
+        <w:t>e</w:t>
+      </w:r>
+      <w:r>
+        <w:rPr>
+          <w:sz w:val="24"/>
+          <w:szCs w:val="24"/>
+        </w:rPr>
+        <w:t>ters tall</w:t>
       </w:r>
       <w:r>
         <w:rPr>
@@ -102,7 +116,16 @@
           <w:sz w:val="24"/>
           <w:szCs w:val="24"/>
         </w:rPr>
-        <w:t>. Pacu Jawi is hosted by different districts inside Tanah Datar: Sungai Tarab, Pariangan, Lima Kaum and Rambatan.</w:t>
+        <w:t xml:space="preserve">. Pacu Jawi is hosted by different districts inside Tanah Datar: Sungai Tarab, </w:t>
+      </w:r>
+      <w:bookmarkStart w:id="0" w:name="_GoBack"/>
+      <w:bookmarkEnd w:id="0"/>
+      <w:r>
+        <w:rPr>
+          <w:sz w:val="24"/>
+          <w:szCs w:val="24"/>
+        </w:rPr>
+        <w:t>Pariangan, Lima Kaum and Rambatan.</w:t>
       </w:r>
       <w:r>
         <w:rPr>
@@ -270,7 +293,6 @@
     </w:p>
     <w:p/>
     <w:p>
-      <w:bookmarkStart w:id="0" w:name="_GoBack"/>
       <w:r>
         <w:rPr>
           <w:noProof/>
@@ -325,7 +347,6 @@
           </wp:inline>
         </w:drawing>
       </w:r>
-      <w:bookmarkEnd w:id="0"/>
     </w:p>
     <w:p/>
     <w:p>
@@ -627,6 +648,16 @@
       <w:pPr>
         <w:pStyle w:val="Heading1"/>
       </w:pPr>
+    </w:p>
+    <w:p>
+      <w:pPr>
+        <w:pStyle w:val="Heading1"/>
+      </w:pPr>
+    </w:p>
+    <w:p>
+      <w:pPr>
+        <w:pStyle w:val="Heading1"/>
+      </w:pPr>
       <w:r>
         <w:t>Tuna Tossing</w:t>
       </w:r>
@@ -833,7 +864,6 @@
         <w:rPr>
           <w:noProof/>
         </w:rPr>
-        <w:lastRenderedPageBreak/>
         <w:drawing>
           <wp:anchor distT="0" distB="0" distL="114300" distR="114300" simplePos="0" relativeHeight="251658240" behindDoc="1" locked="0" layoutInCell="1" allowOverlap="1" wp14:anchorId="589F3B32" wp14:editId="13ED5EC3">
             <wp:simplePos x="0" y="0"/>

</xml_diff>